<commit_message>
inheritance code, notes and image uploaded
</commit_message>
<xml_diff>
--- a/tasks/dotnet/dotnet_assignemnt_3.docx
+++ b/tasks/dotnet/dotnet_assignemnt_3.docx
@@ -16,8 +16,6 @@
       </w:pPr>
       <w:bookmarkStart w:id="0" w:name="_Toc296946281"/>
       <w:bookmarkStart w:id="1" w:name="_Toc329957207"/>
-      <w:bookmarkStart w:id="2" w:name="_GoBack"/>
-      <w:bookmarkEnd w:id="2"/>
       <w:r>
         <w:rPr>
           <w:rFonts w:ascii="Segoe UI" w:hAnsi="Segoe UI" w:cs="Segoe UI"/>
@@ -330,9 +328,9 @@
           <w:b/>
         </w:rPr>
       </w:pPr>
-      <w:bookmarkStart w:id="3" w:name="_Toc294871203"/>
-      <w:bookmarkStart w:id="4" w:name="_Toc296946282"/>
-      <w:bookmarkStart w:id="5" w:name="_Toc329957208"/>
+      <w:bookmarkStart w:id="2" w:name="_Toc294871203"/>
+      <w:bookmarkStart w:id="3" w:name="_Toc296946282"/>
+      <w:bookmarkStart w:id="4" w:name="_Toc329957208"/>
       <w:r>
         <w:rPr>
           <w:rFonts w:ascii="Segoe UI" w:hAnsi="Segoe UI" w:cs="Segoe UI"/>
@@ -340,9 +338,9 @@
         </w:rPr>
         <w:t>Objective:</w:t>
       </w:r>
+      <w:bookmarkEnd w:id="2"/>
       <w:bookmarkEnd w:id="3"/>
       <w:bookmarkEnd w:id="4"/>
-      <w:bookmarkEnd w:id="5"/>
       <w:r>
         <w:rPr>
           <w:rFonts w:ascii="Segoe UI" w:hAnsi="Segoe UI" w:cs="Segoe UI"/>
@@ -380,9 +378,9 @@
           <w:b/>
         </w:rPr>
       </w:pPr>
-      <w:bookmarkStart w:id="6" w:name="_Toc294871204"/>
-      <w:bookmarkStart w:id="7" w:name="_Toc296946283"/>
-      <w:bookmarkStart w:id="8" w:name="_Toc329957209"/>
+      <w:bookmarkStart w:id="5" w:name="_Toc294871204"/>
+      <w:bookmarkStart w:id="6" w:name="_Toc296946283"/>
+      <w:bookmarkStart w:id="7" w:name="_Toc329957209"/>
       <w:r>
         <w:rPr>
           <w:rFonts w:ascii="Segoe UI" w:hAnsi="Segoe UI" w:cs="Segoe UI"/>
@@ -390,9 +388,9 @@
         </w:rPr>
         <w:t>Problem Statement:</w:t>
       </w:r>
+      <w:bookmarkEnd w:id="5"/>
       <w:bookmarkEnd w:id="6"/>
       <w:bookmarkEnd w:id="7"/>
-      <w:bookmarkEnd w:id="8"/>
       <w:r>
         <w:rPr>
           <w:rFonts w:ascii="Segoe UI" w:hAnsi="Segoe UI" w:cs="Segoe UI"/>
@@ -1537,8 +1535,8 @@
           <w:sz w:val="20"/>
         </w:rPr>
       </w:pPr>
-      <w:bookmarkStart w:id="9" w:name="_Toc298238439"/>
-      <w:bookmarkStart w:id="10" w:name="_Toc329957210"/>
+      <w:bookmarkStart w:id="8" w:name="_Toc298238439"/>
+      <w:bookmarkStart w:id="9" w:name="_Toc329957210"/>
       <w:r>
         <w:rPr>
           <w:rFonts w:ascii="Segoe UI" w:hAnsi="Segoe UI" w:cs="Segoe UI"/>
@@ -1546,8 +1544,8 @@
         </w:rPr>
         <w:t>Compound Interest</w:t>
       </w:r>
+      <w:bookmarkEnd w:id="8"/>
       <w:bookmarkEnd w:id="9"/>
-      <w:bookmarkEnd w:id="10"/>
     </w:p>
     <w:p>
       <w:pPr>
@@ -1718,10 +1716,10 @@
           <w:b/>
         </w:rPr>
       </w:pPr>
-      <w:bookmarkStart w:id="11" w:name="_Toc294871195"/>
-      <w:bookmarkStart w:id="12" w:name="_Toc296946275"/>
-      <w:bookmarkStart w:id="13" w:name="_Toc298238440"/>
-      <w:bookmarkStart w:id="14" w:name="_Toc329957211"/>
+      <w:bookmarkStart w:id="10" w:name="_Toc294871195"/>
+      <w:bookmarkStart w:id="11" w:name="_Toc296946275"/>
+      <w:bookmarkStart w:id="12" w:name="_Toc298238440"/>
+      <w:bookmarkStart w:id="13" w:name="_Toc329957211"/>
       <w:r>
         <w:rPr>
           <w:rFonts w:ascii="Segoe UI" w:hAnsi="Segoe UI" w:cs="Segoe UI"/>
@@ -1729,10 +1727,10 @@
         </w:rPr>
         <w:t>Objective:</w:t>
       </w:r>
+      <w:bookmarkEnd w:id="10"/>
       <w:bookmarkEnd w:id="11"/>
       <w:bookmarkEnd w:id="12"/>
       <w:bookmarkEnd w:id="13"/>
-      <w:bookmarkEnd w:id="14"/>
       <w:r>
         <w:rPr>
           <w:rFonts w:ascii="Segoe UI" w:hAnsi="Segoe UI" w:cs="Segoe UI"/>
@@ -1770,10 +1768,10 @@
           <w:b/>
         </w:rPr>
       </w:pPr>
-      <w:bookmarkStart w:id="15" w:name="_Toc294871196"/>
-      <w:bookmarkStart w:id="16" w:name="_Toc296946276"/>
-      <w:bookmarkStart w:id="17" w:name="_Toc298238441"/>
-      <w:bookmarkStart w:id="18" w:name="_Toc329957212"/>
+      <w:bookmarkStart w:id="14" w:name="_Toc294871196"/>
+      <w:bookmarkStart w:id="15" w:name="_Toc296946276"/>
+      <w:bookmarkStart w:id="16" w:name="_Toc298238441"/>
+      <w:bookmarkStart w:id="17" w:name="_Toc329957212"/>
       <w:r>
         <w:rPr>
           <w:rFonts w:ascii="Segoe UI" w:hAnsi="Segoe UI" w:cs="Segoe UI"/>
@@ -1781,10 +1779,10 @@
         </w:rPr>
         <w:t>Problem Statement:</w:t>
       </w:r>
+      <w:bookmarkEnd w:id="14"/>
       <w:bookmarkEnd w:id="15"/>
       <w:bookmarkEnd w:id="16"/>
       <w:bookmarkEnd w:id="17"/>
-      <w:bookmarkEnd w:id="18"/>
       <w:r>
         <w:rPr>
           <w:rFonts w:ascii="Segoe UI" w:hAnsi="Segoe UI" w:cs="Segoe UI"/>
@@ -2087,7 +2085,7 @@
           <w:sz w:val="20"/>
         </w:rPr>
       </w:pPr>
-      <w:bookmarkStart w:id="19" w:name="_Toc298238443"/>
+      <w:bookmarkStart w:id="18" w:name="_Toc298238443"/>
     </w:p>
     <w:p>
       <w:pPr>
@@ -2101,7 +2099,7 @@
           <w:sz w:val="20"/>
         </w:rPr>
       </w:pPr>
-      <w:bookmarkStart w:id="20" w:name="_Toc329957213"/>
+      <w:bookmarkStart w:id="19" w:name="_Toc329957213"/>
       <w:r>
         <w:rPr>
           <w:rFonts w:ascii="Segoe UI" w:hAnsi="Segoe UI" w:cs="Segoe UI"/>
@@ -2109,8 +2107,8 @@
         </w:rPr>
         <w:t>Credit card bill</w:t>
       </w:r>
+      <w:bookmarkEnd w:id="18"/>
       <w:bookmarkEnd w:id="19"/>
-      <w:bookmarkEnd w:id="20"/>
     </w:p>
     <w:p>
       <w:pPr>
@@ -2124,8 +2122,8 @@
           <w:b/>
         </w:rPr>
       </w:pPr>
-      <w:bookmarkStart w:id="21" w:name="_Toc298238444"/>
-      <w:bookmarkStart w:id="22" w:name="_Toc329957214"/>
+      <w:bookmarkStart w:id="20" w:name="_Toc298238444"/>
+      <w:bookmarkStart w:id="21" w:name="_Toc329957214"/>
       <w:r>
         <w:rPr>
           <w:rFonts w:ascii="Segoe UI" w:hAnsi="Segoe UI" w:cs="Segoe UI"/>
@@ -2133,8 +2131,8 @@
         </w:rPr>
         <w:t>Objective:</w:t>
       </w:r>
+      <w:bookmarkEnd w:id="20"/>
       <w:bookmarkEnd w:id="21"/>
-      <w:bookmarkEnd w:id="22"/>
       <w:r>
         <w:rPr>
           <w:rFonts w:ascii="Segoe UI" w:hAnsi="Segoe UI" w:cs="Segoe UI"/>
@@ -2173,10 +2171,10 @@
           <w:b/>
         </w:rPr>
       </w:pPr>
-      <w:bookmarkStart w:id="23" w:name="_Toc294871200"/>
-      <w:bookmarkStart w:id="24" w:name="_Toc296946280"/>
-      <w:bookmarkStart w:id="25" w:name="_Toc298238445"/>
-      <w:bookmarkStart w:id="26" w:name="_Toc329957215"/>
+      <w:bookmarkStart w:id="22" w:name="_Toc294871200"/>
+      <w:bookmarkStart w:id="23" w:name="_Toc296946280"/>
+      <w:bookmarkStart w:id="24" w:name="_Toc298238445"/>
+      <w:bookmarkStart w:id="25" w:name="_Toc329957215"/>
       <w:r>
         <w:rPr>
           <w:rFonts w:ascii="Segoe UI" w:hAnsi="Segoe UI" w:cs="Segoe UI"/>
@@ -2184,10 +2182,10 @@
         </w:rPr>
         <w:t>Problem Statement:</w:t>
       </w:r>
+      <w:bookmarkEnd w:id="22"/>
       <w:bookmarkEnd w:id="23"/>
       <w:bookmarkEnd w:id="24"/>
       <w:bookmarkEnd w:id="25"/>
-      <w:bookmarkEnd w:id="26"/>
       <w:r>
         <w:rPr>
           <w:rFonts w:ascii="Segoe UI" w:hAnsi="Segoe UI" w:cs="Segoe UI"/>
@@ -2450,7 +2448,7 @@
           <w:sz w:val="20"/>
         </w:rPr>
       </w:pPr>
-      <w:bookmarkStart w:id="27" w:name="_Toc329957216"/>
+      <w:bookmarkStart w:id="26" w:name="_Toc329957216"/>
       <w:r>
         <w:rPr>
           <w:rFonts w:ascii="Segoe UI" w:hAnsi="Segoe UI" w:cs="Segoe UI"/>
@@ -2458,7 +2456,7 @@
         </w:rPr>
         <w:t>Mileage:</w:t>
       </w:r>
-      <w:bookmarkEnd w:id="27"/>
+      <w:bookmarkEnd w:id="26"/>
       <w:r>
         <w:rPr>
           <w:rFonts w:ascii="Segoe UI" w:hAnsi="Segoe UI" w:cs="Segoe UI"/>
@@ -3110,7 +3108,7 @@
           <w:sz w:val="20"/>
         </w:rPr>
       </w:pPr>
-      <w:bookmarkStart w:id="28" w:name="_Toc329957217"/>
+      <w:bookmarkStart w:id="27" w:name="_Toc329957217"/>
       <w:r>
         <w:rPr>
           <w:rFonts w:ascii="Segoe UI" w:hAnsi="Segoe UI" w:cs="Segoe UI"/>
@@ -3118,7 +3116,7 @@
         </w:rPr>
         <w:t>Student Results:</w:t>
       </w:r>
-      <w:bookmarkEnd w:id="28"/>
+      <w:bookmarkEnd w:id="27"/>
     </w:p>
     <w:p>
       <w:pPr>
@@ -3635,7 +3633,9 @@
           <w:sz w:val="20"/>
         </w:rPr>
       </w:pPr>
-      <w:bookmarkStart w:id="29" w:name="_Toc329957218"/>
+      <w:bookmarkStart w:id="28" w:name="_Toc329957218"/>
+      <w:bookmarkStart w:id="29" w:name="_GoBack"/>
+      <w:bookmarkEnd w:id="29"/>
       <w:r>
         <w:rPr>
           <w:rFonts w:ascii="Segoe UI" w:hAnsi="Segoe UI" w:cs="Segoe UI"/>
@@ -3643,7 +3643,7 @@
         </w:rPr>
         <w:t>Matrix Arrangement:</w:t>
       </w:r>
-      <w:bookmarkEnd w:id="29"/>
+      <w:bookmarkEnd w:id="28"/>
     </w:p>
     <w:p>
       <w:pPr>
@@ -4775,6 +4775,7 @@
     <w:lsdException w:name="HTML Sample" w:semiHidden="1" w:unhideWhenUsed="1"/>
     <w:lsdException w:name="HTML Typewriter" w:semiHidden="1" w:unhideWhenUsed="1"/>
     <w:lsdException w:name="HTML Variable" w:semiHidden="1" w:unhideWhenUsed="1"/>
+    <w:lsdException w:name="Normal Table" w:semiHidden="1" w:unhideWhenUsed="1"/>
     <w:lsdException w:name="annotation subject" w:semiHidden="1" w:unhideWhenUsed="1"/>
     <w:lsdException w:name="No List" w:semiHidden="1" w:unhideWhenUsed="1"/>
     <w:lsdException w:name="Outline List 1" w:semiHidden="1" w:unhideWhenUsed="1"/>
@@ -4818,8 +4819,10 @@
     <w:lsdException w:name="Table Elegant" w:semiHidden="1" w:unhideWhenUsed="1"/>
     <w:lsdException w:name="Table Professional" w:semiHidden="1" w:unhideWhenUsed="1"/>
     <w:lsdException w:name="Table Subtle 1" w:semiHidden="1" w:unhideWhenUsed="1"/>
+    <w:lsdException w:name="Table Subtle 2" w:semiHidden="1" w:unhideWhenUsed="1"/>
     <w:lsdException w:name="Table Web 1" w:semiHidden="1" w:unhideWhenUsed="1"/>
     <w:lsdException w:name="Table Web 2" w:semiHidden="1" w:unhideWhenUsed="1"/>
+    <w:lsdException w:name="Table Web 3" w:semiHidden="1" w:unhideWhenUsed="1"/>
     <w:lsdException w:name="Balloon Text" w:semiHidden="1" w:unhideWhenUsed="1"/>
     <w:lsdException w:name="Table Grid" w:uiPriority="59"/>
     <w:lsdException w:name="Table Theme" w:semiHidden="1" w:unhideWhenUsed="1"/>

</xml_diff>